<commit_message>
project proposal upates and pdf
</commit_message>
<xml_diff>
--- a/project_proposal.docx
+++ b/project_proposal.docx
@@ -146,7 +146,25 @@
           <w:sz w:val="22"/>
           <w:szCs w:val="22"/>
         </w:rPr>
-        <w:t>Reciprocal Rank Fusion, Inverse Square Rank Fusion and how to utilize machine learning through a method of machine-learned ranking</w:t>
+        <w:t>Reciprocal Rank Fusion</w:t>
+      </w:r>
+      <w:r>
+        <w:rPr>
+          <w:rFonts w:ascii="Arial" w:hAnsi="Arial" w:cs="Arial"/>
+          <w:color w:val="000000"/>
+          <w:sz w:val="22"/>
+          <w:szCs w:val="22"/>
+        </w:rPr>
+        <w:t xml:space="preserve"> or</w:t>
+      </w:r>
+      <w:r>
+        <w:rPr>
+          <w:rFonts w:ascii="Arial" w:hAnsi="Arial" w:cs="Arial"/>
+          <w:color w:val="000000"/>
+          <w:sz w:val="22"/>
+          <w:szCs w:val="22"/>
+        </w:rPr>
+        <w:t xml:space="preserve"> Inverse Square Rank Fusion and how to utilize machine learning through a method of machine-learned ranking</w:t>
       </w:r>
       <w:r>
         <w:rPr>
@@ -156,6 +174,15 @@
           <w:szCs w:val="22"/>
         </w:rPr>
         <w:t>.</w:t>
+      </w:r>
+      <w:r>
+        <w:rPr>
+          <w:rFonts w:ascii="Arial" w:hAnsi="Arial" w:cs="Arial"/>
+          <w:color w:val="000000"/>
+          <w:sz w:val="22"/>
+          <w:szCs w:val="22"/>
+        </w:rPr>
+        <w:t xml:space="preserve"> If I choose to utilize a rank fusion method, I will combine different statistical and probabilistic models that are optimized on the given data set.</w:t>
       </w:r>
       <w:r>
         <w:rPr>

</xml_diff>